<commit_message>
Update CV in portfolio
</commit_message>
<xml_diff>
--- a/CV-JOS.docx
+++ b/CV-JOS.docx
@@ -3507,212 +3507,7 @@
         <mc:AlternateContent>
           <mc:Choice Requires="wps">
             <w:drawing>
-              <wp:anchor distT="0" distB="0" distL="114300" distR="114300" simplePos="0" relativeHeight="251908096" behindDoc="0" locked="0" layoutInCell="1" allowOverlap="1" wp14:anchorId="3107691A" wp14:editId="775CAA57">
-                <wp:simplePos x="0" y="0"/>
-                <wp:positionH relativeFrom="column">
-                  <wp:posOffset>-774065</wp:posOffset>
-                </wp:positionH>
-                <wp:positionV relativeFrom="paragraph">
-                  <wp:posOffset>6123940</wp:posOffset>
-                </wp:positionV>
-                <wp:extent cx="2526030" cy="184785"/>
-                <wp:effectExtent l="0" t="0" r="7620" b="5715"/>
-                <wp:wrapNone/>
-                <wp:docPr id="7" name="Rectangle 21"/>
-                <wp:cNvGraphicFramePr>
-                  <a:graphicFrameLocks xmlns:a="http://schemas.openxmlformats.org/drawingml/2006/main"/>
-                </wp:cNvGraphicFramePr>
-                <a:graphic xmlns:a="http://schemas.openxmlformats.org/drawingml/2006/main">
-                  <a:graphicData uri="http://schemas.microsoft.com/office/word/2010/wordprocessingShape">
-                    <wps:wsp>
-                      <wps:cNvSpPr>
-                        <a:spLocks noChangeArrowheads="1"/>
-                      </wps:cNvSpPr>
-                      <wps:spPr bwMode="auto">
-                        <a:xfrm>
-                          <a:off x="0" y="0"/>
-                          <a:ext cx="2526030" cy="184785"/>
-                        </a:xfrm>
-                        <a:prstGeom prst="rect">
-                          <a:avLst/>
-                        </a:prstGeom>
-                        <a:noFill/>
-                        <a:ln>
-                          <a:noFill/>
-                        </a:ln>
-                        <a:extLst>
-                          <a:ext uri="{909E8E84-426E-40DD-AFC4-6F175D3DCCD1}">
-                            <a14:hiddenFill xmlns:a14="http://schemas.microsoft.com/office/drawing/2010/main">
-                              <a:solidFill>
-                                <a:srgbClr val="FFFFFF"/>
-                              </a:solidFill>
-                            </a14:hiddenFill>
-                          </a:ext>
-                          <a:ext uri="{91240B29-F687-4F45-9708-019B960494DF}">
-                            <a14:hiddenLine xmlns:a14="http://schemas.microsoft.com/office/drawing/2010/main" w="9525">
-                              <a:solidFill>
-                                <a:srgbClr val="000000"/>
-                              </a:solidFill>
-                              <a:miter lim="800000"/>
-                              <a:headEnd/>
-                              <a:tailEnd/>
-                            </a14:hiddenLine>
-                          </a:ext>
-                        </a:extLst>
-                      </wps:spPr>
-                      <wps:txbx>
-                        <w:txbxContent>
-                          <w:p>
-                            <w:pPr>
-                              <w:pStyle w:val="NormalWeb"/>
-                              <w:kinsoku w:val="0"/>
-                              <w:overflowPunct w:val="0"/>
-                              <w:spacing w:before="0" w:beforeAutospacing="0" w:after="0" w:afterAutospacing="0"/>
-                              <w:textAlignment w:val="baseline"/>
-                              <w:rPr>
-                                <w:rFonts w:ascii="Arial" w:hAnsi="Arial" w:cs="Arial"/>
-                                <w:b/>
-                                <w:color w:val="FFFFFF" w:themeColor="background1"/>
-                                <w:sz w:val="20"/>
-                                <w:szCs w:val="20"/>
-                                <w:lang w:val="es-ES"/>
-                              </w:rPr>
-                            </w:pPr>
-                            <w:r>
-                              <w:rPr>
-                                <w:rFonts w:ascii="Arial" w:hAnsi="Arial" w:cs="Arial"/>
-                                <w:b/>
-                                <w:color w:val="FFFFFF" w:themeColor="background1"/>
-                                <w:kern w:val="24"/>
-                                <w:sz w:val="20"/>
-                                <w:szCs w:val="20"/>
-                                <w:lang w:val="es-ES"/>
-                              </w:rPr>
-                              <w:t xml:space="preserve">ATTESTATION D’ÉTUDES </w:t>
-                            </w:r>
-                            <w:proofErr w:type="gramStart"/>
-                            <w:r>
-                              <w:rPr>
-                                <w:rFonts w:ascii="Arial" w:hAnsi="Arial" w:cs="Arial"/>
-                                <w:b/>
-                                <w:color w:val="FFFFFF" w:themeColor="background1"/>
-                                <w:kern w:val="24"/>
-                                <w:sz w:val="20"/>
-                                <w:szCs w:val="20"/>
-                                <w:lang w:val="es-ES"/>
-                              </w:rPr>
-                              <w:t>COLLEGIALES</w:t>
-                            </w:r>
-                            <w:r>
-                              <w:rPr>
-                                <w:rFonts w:ascii="Arial" w:hAnsi="Arial" w:cs="Arial"/>
-                                <w:b/>
-                                <w:color w:val="FFFFFF" w:themeColor="background1"/>
-                                <w:kern w:val="24"/>
-                                <w:sz w:val="20"/>
-                                <w:szCs w:val="20"/>
-                                <w:lang w:val="es-ES"/>
-                              </w:rPr>
-                              <w:t xml:space="preserve">  XXXXXXXXXXXXXXXXX</w:t>
-                            </w:r>
-                            <w:proofErr w:type="gramEnd"/>
-                          </w:p>
-                        </w:txbxContent>
-                      </wps:txbx>
-                      <wps:bodyPr vert="horz" wrap="square" lIns="0" tIns="0" rIns="0" bIns="0" numCol="1" anchor="ctr" anchorCtr="0" compatLnSpc="1">
-                        <a:prstTxWarp prst="textNoShape">
-                          <a:avLst/>
-                        </a:prstTxWarp>
-                        <a:noAutofit/>
-                      </wps:bodyPr>
-                    </wps:wsp>
-                  </a:graphicData>
-                </a:graphic>
-                <wp14:sizeRelH relativeFrom="margin">
-                  <wp14:pctWidth>0</wp14:pctWidth>
-                </wp14:sizeRelH>
-                <wp14:sizeRelV relativeFrom="margin">
-                  <wp14:pctHeight>0</wp14:pctHeight>
-                </wp14:sizeRelV>
-              </wp:anchor>
-            </w:drawing>
-          </mc:Choice>
-          <mc:Fallback>
-            <w:pict>
-              <v:rect w14:anchorId="3107691A" id="_x0000_s1041" style="position:absolute;margin-left:-60.95pt;margin-top:482.2pt;width:198.9pt;height:14.55pt;z-index:251908096;visibility:visible;mso-wrap-style:square;mso-width-percent:0;mso-height-percent:0;mso-wrap-distance-left:9pt;mso-wrap-distance-top:0;mso-wrap-distance-right:9pt;mso-wrap-distance-bottom:0;mso-position-horizontal:absolute;mso-position-horizontal-relative:text;mso-position-vertical:absolute;mso-position-vertical-relative:text;mso-width-percent:0;mso-height-percent:0;mso-width-relative:margin;mso-height-relative:margin;v-text-anchor:middle" o:gfxdata="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" filled="f" stroked="f">
-                <v:textbox inset="0,0,0,0">
-                  <w:txbxContent>
-                    <w:p>
-                      <w:pPr>
-                        <w:pStyle w:val="NormalWeb"/>
-                        <w:kinsoku w:val="0"/>
-                        <w:overflowPunct w:val="0"/>
-                        <w:spacing w:before="0" w:beforeAutospacing="0" w:after="0" w:afterAutospacing="0"/>
-                        <w:textAlignment w:val="baseline"/>
-                        <w:rPr>
-                          <w:rFonts w:ascii="Arial" w:hAnsi="Arial" w:cs="Arial"/>
-                          <w:b/>
-                          <w:color w:val="FFFFFF" w:themeColor="background1"/>
-                          <w:sz w:val="20"/>
-                          <w:szCs w:val="20"/>
-                          <w:lang w:val="es-ES"/>
-                        </w:rPr>
-                      </w:pPr>
-                      <w:r>
-                        <w:rPr>
-                          <w:rFonts w:ascii="Arial" w:hAnsi="Arial" w:cs="Arial"/>
-                          <w:b/>
-                          <w:color w:val="FFFFFF" w:themeColor="background1"/>
-                          <w:kern w:val="24"/>
-                          <w:sz w:val="20"/>
-                          <w:szCs w:val="20"/>
-                          <w:lang w:val="es-ES"/>
-                        </w:rPr>
-                        <w:t xml:space="preserve">ATTESTATION D’ÉTUDES </w:t>
-                      </w:r>
-                      <w:proofErr w:type="gramStart"/>
-                      <w:r>
-                        <w:rPr>
-                          <w:rFonts w:ascii="Arial" w:hAnsi="Arial" w:cs="Arial"/>
-                          <w:b/>
-                          <w:color w:val="FFFFFF" w:themeColor="background1"/>
-                          <w:kern w:val="24"/>
-                          <w:sz w:val="20"/>
-                          <w:szCs w:val="20"/>
-                          <w:lang w:val="es-ES"/>
-                        </w:rPr>
-                        <w:t>COLLEGIALES</w:t>
-                      </w:r>
-                      <w:r>
-                        <w:rPr>
-                          <w:rFonts w:ascii="Arial" w:hAnsi="Arial" w:cs="Arial"/>
-                          <w:b/>
-                          <w:color w:val="FFFFFF" w:themeColor="background1"/>
-                          <w:kern w:val="24"/>
-                          <w:sz w:val="20"/>
-                          <w:szCs w:val="20"/>
-                          <w:lang w:val="es-ES"/>
-                        </w:rPr>
-                        <w:t xml:space="preserve">  XXXXXXXXXXXXXXXXX</w:t>
-                      </w:r>
-                      <w:proofErr w:type="gramEnd"/>
-                    </w:p>
-                  </w:txbxContent>
-                </v:textbox>
-              </v:rect>
-            </w:pict>
-          </mc:Fallback>
-        </mc:AlternateContent>
-      </w:r>
-      <w:r>
-        <w:rPr>
-          <w:noProof/>
-          <w:lang w:val="en-US"/>
-        </w:rPr>
-        <mc:AlternateContent>
-          <mc:Choice Requires="wps">
-            <w:drawing>
-              <wp:anchor distT="0" distB="0" distL="114300" distR="114300" simplePos="0" relativeHeight="251857920" behindDoc="0" locked="0" layoutInCell="1" allowOverlap="1" wp14:anchorId="54E195D1" wp14:editId="76DABEFD">
+              <wp:anchor distT="0" distB="0" distL="114300" distR="114300" simplePos="0" relativeHeight="251857920" behindDoc="0" locked="0" layoutInCell="1" allowOverlap="1" wp14:anchorId="54E195D1" wp14:editId="60E835C5">
                 <wp:simplePos x="0" y="0"/>
                 <wp:positionH relativeFrom="column">
                   <wp:posOffset>4398645</wp:posOffset>
@@ -3805,7 +3600,7 @@
           </mc:Choice>
           <mc:Fallback>
             <w:pict>
-              <v:rect w14:anchorId="54E195D1" id="_x0000_s1042" style="position:absolute;margin-left:346.35pt;margin-top:703.55pt;width:109.55pt;height:11.4pt;z-index:251857920;visibility:visible;mso-wrap-style:square;mso-width-percent:0;mso-height-percent:0;mso-wrap-distance-left:9pt;mso-wrap-distance-top:0;mso-wrap-distance-right:9pt;mso-wrap-distance-bottom:0;mso-position-horizontal:absolute;mso-position-horizontal-relative:text;mso-position-vertical:absolute;mso-position-vertical-relative:text;mso-width-percent:0;mso-height-percent:0;mso-width-relative:margin;mso-height-relative:margin;v-text-anchor:top" o:gfxdata="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" filled="f" stroked="f">
+              <v:rect w14:anchorId="54E195D1" id="_x0000_s1041" style="position:absolute;margin-left:346.35pt;margin-top:703.55pt;width:109.55pt;height:11.4pt;z-index:251857920;visibility:visible;mso-wrap-style:square;mso-width-percent:0;mso-height-percent:0;mso-wrap-distance-left:9pt;mso-wrap-distance-top:0;mso-wrap-distance-right:9pt;mso-wrap-distance-bottom:0;mso-position-horizontal:absolute;mso-position-horizontal-relative:text;mso-position-vertical:absolute;mso-position-vertical-relative:text;mso-width-percent:0;mso-height-percent:0;mso-width-relative:margin;mso-height-relative:margin;v-text-anchor:top" o:gfxdata="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" filled="f" stroked="f">
                 <v:textbox inset="0,0,0,0">
                   <w:txbxContent>
                     <w:p>
@@ -7735,6 +7530,183 @@
       </w:r>
     </w:p>
     <w:p>
+      <w:r>
+        <w:rPr>
+          <w:noProof/>
+          <w:lang w:val="en-US"/>
+        </w:rPr>
+        <mc:AlternateContent>
+          <mc:Choice Requires="wps">
+            <w:drawing>
+              <wp:anchor distT="0" distB="0" distL="114300" distR="114300" simplePos="0" relativeHeight="251908096" behindDoc="0" locked="0" layoutInCell="1" allowOverlap="1" wp14:anchorId="3107691A" wp14:editId="01DE88E3">
+                <wp:simplePos x="0" y="0"/>
+                <wp:positionH relativeFrom="column">
+                  <wp:posOffset>-784860</wp:posOffset>
+                </wp:positionH>
+                <wp:positionV relativeFrom="paragraph">
+                  <wp:posOffset>293370</wp:posOffset>
+                </wp:positionV>
+                <wp:extent cx="2535555" cy="299085"/>
+                <wp:effectExtent l="0" t="0" r="17145" b="5715"/>
+                <wp:wrapNone/>
+                <wp:docPr id="7" name="Rectangle 21"/>
+                <wp:cNvGraphicFramePr>
+                  <a:graphicFrameLocks xmlns:a="http://schemas.openxmlformats.org/drawingml/2006/main"/>
+                </wp:cNvGraphicFramePr>
+                <a:graphic xmlns:a="http://schemas.openxmlformats.org/drawingml/2006/main">
+                  <a:graphicData uri="http://schemas.microsoft.com/office/word/2010/wordprocessingShape">
+                    <wps:wsp>
+                      <wps:cNvSpPr>
+                        <a:spLocks noChangeArrowheads="1"/>
+                      </wps:cNvSpPr>
+                      <wps:spPr bwMode="auto">
+                        <a:xfrm>
+                          <a:off x="0" y="0"/>
+                          <a:ext cx="2535555" cy="299085"/>
+                        </a:xfrm>
+                        <a:prstGeom prst="rect">
+                          <a:avLst/>
+                        </a:prstGeom>
+                        <a:noFill/>
+                        <a:ln>
+                          <a:noFill/>
+                        </a:ln>
+                        <a:extLst>
+                          <a:ext uri="{909E8E84-426E-40DD-AFC4-6F175D3DCCD1}">
+                            <a14:hiddenFill xmlns:a14="http://schemas.microsoft.com/office/drawing/2010/main">
+                              <a:solidFill>
+                                <a:srgbClr val="FFFFFF"/>
+                              </a:solidFill>
+                            </a14:hiddenFill>
+                          </a:ext>
+                          <a:ext uri="{91240B29-F687-4F45-9708-019B960494DF}">
+                            <a14:hiddenLine xmlns:a14="http://schemas.microsoft.com/office/drawing/2010/main" w="9525">
+                              <a:solidFill>
+                                <a:srgbClr val="000000"/>
+                              </a:solidFill>
+                              <a:miter lim="800000"/>
+                              <a:headEnd/>
+                              <a:tailEnd/>
+                            </a14:hiddenLine>
+                          </a:ext>
+                        </a:extLst>
+                      </wps:spPr>
+                      <wps:txbx>
+                        <w:txbxContent>
+                          <w:p>
+                            <w:pPr>
+                              <w:pStyle w:val="NormalWeb"/>
+                              <w:kinsoku w:val="0"/>
+                              <w:overflowPunct w:val="0"/>
+                              <w:spacing w:before="0" w:beforeAutospacing="0" w:after="0" w:afterAutospacing="0"/>
+                              <w:textAlignment w:val="baseline"/>
+                              <w:rPr>
+                                <w:rFonts w:ascii="Arial" w:hAnsi="Arial" w:cs="Arial"/>
+                                <w:b/>
+                                <w:color w:val="FFFFFF" w:themeColor="background1"/>
+                                <w:sz w:val="20"/>
+                                <w:szCs w:val="20"/>
+                                <w:lang w:val="es-ES"/>
+                              </w:rPr>
+                            </w:pPr>
+                            <w:r>
+                              <w:rPr>
+                                <w:rFonts w:ascii="Arial" w:hAnsi="Arial" w:cs="Arial"/>
+                                <w:b/>
+                                <w:color w:val="FFFFFF" w:themeColor="background1"/>
+                                <w:kern w:val="24"/>
+                                <w:sz w:val="20"/>
+                                <w:szCs w:val="20"/>
+                                <w:lang w:val="es-ES"/>
+                              </w:rPr>
+                              <w:t>ATTESTATION D’ÉTUDES COLLEGIALES</w:t>
+                            </w:r>
+                            <w:r>
+                              <w:rPr>
+                                <w:rFonts w:ascii="Arial" w:hAnsi="Arial" w:cs="Arial"/>
+                                <w:b/>
+                                <w:color w:val="FFFFFF" w:themeColor="background1"/>
+                                <w:kern w:val="24"/>
+                                <w:sz w:val="20"/>
+                                <w:szCs w:val="20"/>
+                                <w:lang w:val="es-ES"/>
+                              </w:rPr>
+                              <w:t xml:space="preserve">  </w:t>
+                            </w:r>
+                          </w:p>
+                        </w:txbxContent>
+                      </wps:txbx>
+                      <wps:bodyPr vert="horz" wrap="square" lIns="0" tIns="0" rIns="0" bIns="0" numCol="1" anchor="ctr" anchorCtr="0" compatLnSpc="1">
+                        <a:prstTxWarp prst="textNoShape">
+                          <a:avLst/>
+                        </a:prstTxWarp>
+                        <a:noAutofit/>
+                      </wps:bodyPr>
+                    </wps:wsp>
+                  </a:graphicData>
+                </a:graphic>
+                <wp14:sizeRelH relativeFrom="margin">
+                  <wp14:pctWidth>0</wp14:pctWidth>
+                </wp14:sizeRelH>
+                <wp14:sizeRelV relativeFrom="margin">
+                  <wp14:pctHeight>0</wp14:pctHeight>
+                </wp14:sizeRelV>
+              </wp:anchor>
+            </w:drawing>
+          </mc:Choice>
+          <mc:Fallback>
+            <w:pict>
+              <v:rect w14:anchorId="3107691A" id="_x0000_s1057" style="position:absolute;margin-left:-61.8pt;margin-top:23.1pt;width:199.65pt;height:23.55pt;z-index:251908096;visibility:visible;mso-wrap-style:square;mso-width-percent:0;mso-height-percent:0;mso-wrap-distance-left:9pt;mso-wrap-distance-top:0;mso-wrap-distance-right:9pt;mso-wrap-distance-bottom:0;mso-position-horizontal:absolute;mso-position-horizontal-relative:text;mso-position-vertical:absolute;mso-position-vertical-relative:text;mso-width-percent:0;mso-height-percent:0;mso-width-relative:margin;mso-height-relative:margin;v-text-anchor:middle" o:gfxdata="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" filled="f" stroked="f">
+                <v:textbox inset="0,0,0,0">
+                  <w:txbxContent>
+                    <w:p>
+                      <w:pPr>
+                        <w:pStyle w:val="NormalWeb"/>
+                        <w:kinsoku w:val="0"/>
+                        <w:overflowPunct w:val="0"/>
+                        <w:spacing w:before="0" w:beforeAutospacing="0" w:after="0" w:afterAutospacing="0"/>
+                        <w:textAlignment w:val="baseline"/>
+                        <w:rPr>
+                          <w:rFonts w:ascii="Arial" w:hAnsi="Arial" w:cs="Arial"/>
+                          <w:b/>
+                          <w:color w:val="FFFFFF" w:themeColor="background1"/>
+                          <w:sz w:val="20"/>
+                          <w:szCs w:val="20"/>
+                          <w:lang w:val="es-ES"/>
+                        </w:rPr>
+                      </w:pPr>
+                      <w:r>
+                        <w:rPr>
+                          <w:rFonts w:ascii="Arial" w:hAnsi="Arial" w:cs="Arial"/>
+                          <w:b/>
+                          <w:color w:val="FFFFFF" w:themeColor="background1"/>
+                          <w:kern w:val="24"/>
+                          <w:sz w:val="20"/>
+                          <w:szCs w:val="20"/>
+                          <w:lang w:val="es-ES"/>
+                        </w:rPr>
+                        <w:t>ATTESTATION D’ÉTUDES COLLEGIALES</w:t>
+                      </w:r>
+                      <w:r>
+                        <w:rPr>
+                          <w:rFonts w:ascii="Arial" w:hAnsi="Arial" w:cs="Arial"/>
+                          <w:b/>
+                          <w:color w:val="FFFFFF" w:themeColor="background1"/>
+                          <w:kern w:val="24"/>
+                          <w:sz w:val="20"/>
+                          <w:szCs w:val="20"/>
+                          <w:lang w:val="es-ES"/>
+                        </w:rPr>
+                        <w:t xml:space="preserve">  </w:t>
+                      </w:r>
+                    </w:p>
+                  </w:txbxContent>
+                </v:textbox>
+              </v:rect>
+            </w:pict>
+          </mc:Fallback>
+        </mc:AlternateContent>
+      </w:r>
       <w:r>
         <w:rPr>
           <w:noProof/>
@@ -12068,7 +12040,7 @@
 </file>
 
 <file path=customXml/itemProps1.xml><?xml version="1.0" encoding="utf-8"?>
-<ds:datastoreItem xmlns:ds="http://schemas.openxmlformats.org/officeDocument/2006/customXml" ds:itemID="{D197A02A-602C-49D9-95D5-D1A50BA25012}">
+<ds:datastoreItem xmlns:ds="http://schemas.openxmlformats.org/officeDocument/2006/customXml" ds:itemID="{3DA9BFC3-9871-46AE-A8EA-36526EE3D82E}">
   <ds:schemaRefs>
     <ds:schemaRef ds:uri="http://schemas.openxmlformats.org/officeDocument/2006/bibliography"/>
   </ds:schemaRefs>

</xml_diff>